<commit_message>
Boston Code Camp 25
</commit_message>
<xml_diff>
--- a/Boston Code Camp 25/CC25/TI227C~1.docx
+++ b/Boston Code Camp 25/CC25/TI227C~1.docx
@@ -46,7 +46,7 @@
         <w:rPr>
           <w:b/>
         </w:rPr>
-        <w:t xml:space="preserve">survival</w:t>
+        <w:t xml:space="preserve">Survival</w:t>
       </w:r>
       <w:r>
         <w:t xml:space="preserve">: Survival (0 = No; 1 = Yes)</w:t>
@@ -60,7 +60,7 @@
         <w:rPr>
           <w:b/>
         </w:rPr>
-        <w:t xml:space="preserve">pclass</w:t>
+        <w:t xml:space="preserve">Pclass</w:t>
       </w:r>
       <w:r>
         <w:t xml:space="preserve">: Passenger Class (1 = 1st; 2 = 2nd; 3 = 3rd)</w:t>
@@ -74,7 +74,7 @@
         <w:rPr>
           <w:b/>
         </w:rPr>
-        <w:t xml:space="preserve">name</w:t>
+        <w:t xml:space="preserve">Name</w:t>
       </w:r>
       <w:r>
         <w:t xml:space="preserve">: Name</w:t>
@@ -88,7 +88,7 @@
         <w:rPr>
           <w:b/>
         </w:rPr>
-        <w:t xml:space="preserve">sex</w:t>
+        <w:t xml:space="preserve">Sex</w:t>
       </w:r>
       <w:r>
         <w:t xml:space="preserve">: Sex</w:t>
@@ -102,7 +102,7 @@
         <w:rPr>
           <w:b/>
         </w:rPr>
-        <w:t xml:space="preserve">age</w:t>
+        <w:t xml:space="preserve">Age</w:t>
       </w:r>
       <w:r>
         <w:t xml:space="preserve">: Age</w:t>
@@ -116,7 +116,7 @@
         <w:rPr>
           <w:b/>
         </w:rPr>
-        <w:t xml:space="preserve">sibsp</w:t>
+        <w:t xml:space="preserve">SibSp</w:t>
       </w:r>
       <w:r>
         <w:t xml:space="preserve">: Number of Siblings/Spouses Aboard</w:t>
@@ -130,7 +130,7 @@
         <w:rPr>
           <w:b/>
         </w:rPr>
-        <w:t xml:space="preserve">parch</w:t>
+        <w:t xml:space="preserve">Parch</w:t>
       </w:r>
       <w:r>
         <w:t xml:space="preserve">: Number of Parents/Children Aboard</w:t>
@@ -144,7 +144,7 @@
         <w:rPr>
           <w:b/>
         </w:rPr>
-        <w:t xml:space="preserve">ticket</w:t>
+        <w:t xml:space="preserve">Ticket</w:t>
       </w:r>
       <w:r>
         <w:t xml:space="preserve">: Ticket Number</w:t>
@@ -158,7 +158,7 @@
         <w:rPr>
           <w:b/>
         </w:rPr>
-        <w:t xml:space="preserve">fare</w:t>
+        <w:t xml:space="preserve">Fare</w:t>
       </w:r>
       <w:r>
         <w:t xml:space="preserve">: Passenger Fare</w:t>
@@ -172,7 +172,7 @@
         <w:rPr>
           <w:b/>
         </w:rPr>
-        <w:t xml:space="preserve">cabin</w:t>
+        <w:t xml:space="preserve">Cabin</w:t>
       </w:r>
       <w:r>
         <w:t xml:space="preserve">: Cabin</w:t>
@@ -186,7 +186,7 @@
         <w:rPr>
           <w:b/>
         </w:rPr>
-        <w:t xml:space="preserve">embarked</w:t>
+        <w:t xml:space="preserve">Embarked</w:t>
       </w:r>
       <w:r>
         <w:t xml:space="preserve">: Port of Embarkation (C = Cherbourg; Q = Queenstown; S = Southampton)</w:t>
@@ -2701,7 +2701,7 @@
     </w:lvl>
   </w:abstractNum>
   <w:abstractNum w:abstractNumId="990">
-    <w:nsid w:val="c3b1c1fc"/>
+    <w:nsid w:val="186a4c44"/>
     <w:multiLevelType w:val="multilevel"/>
     <w:lvl w:ilvl="0">
       <w:numFmt w:val="bullet"/>

</xml_diff>